<commit_message>
updated: adding docker and docker-compose in stack
</commit_message>
<xml_diff>
--- a/docs/Documento despliegue meli-mutants.docx
+++ b/docs/Documento despliegue meli-mutants.docx
@@ -488,16 +488,43 @@
           <w:sz w:val="22"/>
           <w:szCs w:val="22"/>
         </w:rPr>
-        <w:t xml:space="preserve">El presente documento tiene como objetivo definir los lineamientos técnicos a seguir en el proyecto </w:t>
-      </w:r>
-      <w:r>
+        <w:t>El presente documento tiene como objetivo definir los lineamientos técnicos a seguir en el proyecto MELI-MUTANTS.</w:t>
+      </w:r>
+    </w:p>
+    <w:p>
+      <w:pPr>
+        <w:pStyle w:val="paragraph"/>
+        <w:spacing w:before="0" w:beforeAutospacing="0" w:after="0" w:afterAutospacing="0"/>
+        <w:jc w:val="both"/>
+        <w:textAlignment w:val="baseline"/>
+        <w:rPr>
+          <w:rFonts w:ascii="Segoe UI" w:hAnsi="Segoe UI" w:cs="Segoe UI"/>
+          <w:sz w:val="18"/>
+          <w:szCs w:val="18"/>
+        </w:rPr>
+      </w:pPr>
+    </w:p>
+    <w:p>
+      <w:pPr>
+        <w:pStyle w:val="paragraph"/>
+        <w:spacing w:before="0" w:beforeAutospacing="0" w:after="0" w:afterAutospacing="0"/>
+        <w:jc w:val="both"/>
+        <w:textAlignment w:val="baseline"/>
         <w:rPr>
           <w:rStyle w:val="normaltextrun"/>
           <w:rFonts w:ascii="Calibri Light" w:hAnsi="Calibri Light" w:cs="Calibri Light"/>
           <w:sz w:val="22"/>
           <w:szCs w:val="22"/>
         </w:rPr>
-        <w:t>MELI-MUTANTS.</w:t>
+      </w:pPr>
+      <w:r>
+        <w:rPr>
+          <w:rStyle w:val="normaltextrun"/>
+          <w:rFonts w:ascii="Calibri Light" w:hAnsi="Calibri Light" w:cs="Calibri Light"/>
+          <w:sz w:val="22"/>
+          <w:szCs w:val="22"/>
+        </w:rPr>
+        <w:t>Este documento no pretende ofrecer una documentación detallada de cada artefacto implementado, sino representar de manera general las aproximaciones arquitectónicas y de diseño seguidas en la implementación de dicho artefacto.</w:t>
       </w:r>
     </w:p>
     <w:p>
@@ -512,6 +539,15 @@
           <w:szCs w:val="18"/>
         </w:rPr>
       </w:pPr>
+      <w:r>
+        <w:rPr>
+          <w:rStyle w:val="eop"/>
+          <w:rFonts w:ascii="Calibri Light" w:hAnsi="Calibri Light" w:cs="Calibri Light"/>
+          <w:sz w:val="22"/>
+          <w:szCs w:val="22"/>
+        </w:rPr>
+        <w:t> </w:t>
+      </w:r>
     </w:p>
     <w:p>
       <w:pPr>
@@ -520,52 +556,20 @@
         <w:jc w:val="both"/>
         <w:textAlignment w:val="baseline"/>
         <w:rPr>
+          <w:rFonts w:ascii="Segoe UI" w:hAnsi="Segoe UI" w:cs="Segoe UI"/>
+          <w:sz w:val="18"/>
+          <w:szCs w:val="18"/>
+        </w:rPr>
+      </w:pPr>
+      <w:r>
+        <w:rPr>
           <w:rStyle w:val="normaltextrun"/>
           <w:rFonts w:ascii="Calibri Light" w:hAnsi="Calibri Light" w:cs="Calibri Light"/>
           <w:sz w:val="22"/>
           <w:szCs w:val="22"/>
         </w:rPr>
-      </w:pPr>
-      <w:r>
-        <w:rPr>
-          <w:rStyle w:val="normaltextrun"/>
-          <w:rFonts w:ascii="Calibri Light" w:hAnsi="Calibri Light" w:cs="Calibri Light"/>
-          <w:sz w:val="22"/>
-          <w:szCs w:val="22"/>
-        </w:rPr>
-        <w:t>Este</w:t>
-      </w:r>
-      <w:r>
-        <w:rPr>
-          <w:rStyle w:val="normaltextrun"/>
-          <w:rFonts w:ascii="Calibri Light" w:hAnsi="Calibri Light" w:cs="Calibri Light"/>
-          <w:sz w:val="22"/>
-          <w:szCs w:val="22"/>
-        </w:rPr>
-        <w:t xml:space="preserve"> </w:t>
-      </w:r>
-      <w:r>
-        <w:rPr>
-          <w:rStyle w:val="normaltextrun"/>
-          <w:rFonts w:ascii="Calibri Light" w:hAnsi="Calibri Light" w:cs="Calibri Light"/>
-          <w:sz w:val="22"/>
-          <w:szCs w:val="22"/>
-        </w:rPr>
-        <w:t>documento no pretende ofrecer una documentación detallada de cada artefacto implementado, sino representar de manera general las aproximaciones arquitectónicas y de diseño seguidas en la implementación de dicho artefacto.</w:t>
-      </w:r>
-    </w:p>
-    <w:p>
-      <w:pPr>
-        <w:pStyle w:val="paragraph"/>
-        <w:spacing w:before="0" w:beforeAutospacing="0" w:after="0" w:afterAutospacing="0"/>
-        <w:jc w:val="both"/>
-        <w:textAlignment w:val="baseline"/>
-        <w:rPr>
-          <w:rFonts w:ascii="Segoe UI" w:hAnsi="Segoe UI" w:cs="Segoe UI"/>
-          <w:sz w:val="18"/>
-          <w:szCs w:val="18"/>
-        </w:rPr>
-      </w:pPr>
+        <w:t>De igual manera, este documento describe el conjunto de herramientas, marcos de trabajo y otros elementos de soporte utilizado(a)s en/la durante la implementación del artefacto producido.</w:t>
+      </w:r>
       <w:r>
         <w:rPr>
           <w:rStyle w:val="eop"/>
@@ -578,73 +582,6 @@
     </w:p>
     <w:p>
       <w:pPr>
-        <w:pStyle w:val="paragraph"/>
-        <w:spacing w:before="0" w:beforeAutospacing="0" w:after="0" w:afterAutospacing="0"/>
-        <w:jc w:val="both"/>
-        <w:textAlignment w:val="baseline"/>
-        <w:rPr>
-          <w:rFonts w:ascii="Segoe UI" w:hAnsi="Segoe UI" w:cs="Segoe UI"/>
-          <w:sz w:val="18"/>
-          <w:szCs w:val="18"/>
-        </w:rPr>
-      </w:pPr>
-      <w:r>
-        <w:rPr>
-          <w:rStyle w:val="normaltextrun"/>
-          <w:rFonts w:ascii="Calibri Light" w:hAnsi="Calibri Light" w:cs="Calibri Light"/>
-          <w:sz w:val="22"/>
-          <w:szCs w:val="22"/>
-        </w:rPr>
-        <w:t>De igual manera, este documento describe el conjunto de herramientas, marcos de trabajo y otros elementos de soporte utilizado(a)s en</w:t>
-      </w:r>
-      <w:r>
-        <w:rPr>
-          <w:rStyle w:val="normaltextrun"/>
-          <w:rFonts w:ascii="Calibri Light" w:hAnsi="Calibri Light" w:cs="Calibri Light"/>
-          <w:sz w:val="22"/>
-          <w:szCs w:val="22"/>
-        </w:rPr>
-        <w:t>/</w:t>
-      </w:r>
-      <w:r>
-        <w:rPr>
-          <w:rStyle w:val="normaltextrun"/>
-          <w:rFonts w:ascii="Calibri Light" w:hAnsi="Calibri Light" w:cs="Calibri Light"/>
-          <w:sz w:val="22"/>
-          <w:szCs w:val="22"/>
-        </w:rPr>
-        <w:t>la durante la implementación de</w:t>
-      </w:r>
-      <w:r>
-        <w:rPr>
-          <w:rStyle w:val="normaltextrun"/>
-          <w:rFonts w:ascii="Calibri Light" w:hAnsi="Calibri Light" w:cs="Calibri Light"/>
-          <w:sz w:val="22"/>
-          <w:szCs w:val="22"/>
-        </w:rPr>
-        <w:t>l</w:t>
-      </w:r>
-      <w:r>
-        <w:rPr>
-          <w:rStyle w:val="normaltextrun"/>
-          <w:rFonts w:ascii="Calibri Light" w:hAnsi="Calibri Light" w:cs="Calibri Light"/>
-          <w:sz w:val="22"/>
-          <w:szCs w:val="22"/>
-        </w:rPr>
-        <w:t xml:space="preserve"> artefacto producido.</w:t>
-      </w:r>
-      <w:r>
-        <w:rPr>
-          <w:rStyle w:val="eop"/>
-          <w:rFonts w:ascii="Calibri Light" w:hAnsi="Calibri Light" w:cs="Calibri Light"/>
-          <w:sz w:val="22"/>
-          <w:szCs w:val="22"/>
-        </w:rPr>
-        <w:t> </w:t>
-      </w:r>
-    </w:p>
-    <w:p>
-      <w:pPr>
         <w:rPr>
           <w:sz w:val="24"/>
           <w:szCs w:val="24"/>
@@ -695,14 +632,7 @@
           <w:rStyle w:val="normaltextrun"/>
           <w:rFonts w:ascii="Calibri Light" w:hAnsi="Calibri Light" w:cs="Calibri Light"/>
         </w:rPr>
-        <w:t>MELI-</w:t>
-      </w:r>
-      <w:r>
-        <w:rPr>
-          <w:rStyle w:val="normaltextrun"/>
-          <w:rFonts w:ascii="Calibri Light" w:hAnsi="Calibri Light" w:cs="Calibri Light"/>
-        </w:rPr>
-        <w:t>MUTANTS</w:t>
+        <w:t>MELI-MUTANTS</w:t>
       </w:r>
       <w:r>
         <w:rPr>
@@ -1016,8 +946,9 @@
           <w:color w:val="000000"/>
           <w:shd w:val="clear" w:color="auto" w:fill="FFFFFF"/>
         </w:rPr>
-        <w:t xml:space="preserve">La solución se implementará usando Python como lenguaje de programación para </w:t>
-      </w:r>
+        <w:t>La solución se implementará usando Python como lenguaje de programación para el componente de </w:t>
+      </w:r>
+      <w:proofErr w:type="spellStart"/>
       <w:r>
         <w:rPr>
           <w:rStyle w:val="normaltextrun"/>
@@ -1025,8 +956,9 @@
           <w:color w:val="000000"/>
           <w:shd w:val="clear" w:color="auto" w:fill="FFFFFF"/>
         </w:rPr>
-        <w:t>el</w:t>
-      </w:r>
+        <w:t>BackEnd</w:t>
+      </w:r>
+      <w:proofErr w:type="spellEnd"/>
       <w:r>
         <w:rPr>
           <w:rStyle w:val="normaltextrun"/>
@@ -1034,36 +966,7 @@
           <w:color w:val="000000"/>
           <w:shd w:val="clear" w:color="auto" w:fill="FFFFFF"/>
         </w:rPr>
-        <w:t xml:space="preserve"> componente de </w:t>
-      </w:r>
-      <w:proofErr w:type="spellStart"/>
-      <w:r>
-        <w:rPr>
-          <w:rStyle w:val="normaltextrun"/>
-          <w:rFonts w:ascii="Calibri Light" w:hAnsi="Calibri Light" w:cs="Calibri Light"/>
-          <w:color w:val="000000"/>
-          <w:shd w:val="clear" w:color="auto" w:fill="FFFFFF"/>
-        </w:rPr>
-        <w:t>BackEnd</w:t>
-      </w:r>
-      <w:proofErr w:type="spellEnd"/>
-      <w:r>
-        <w:rPr>
-          <w:rStyle w:val="normaltextrun"/>
-          <w:rFonts w:ascii="Calibri Light" w:hAnsi="Calibri Light" w:cs="Calibri Light"/>
-          <w:color w:val="000000"/>
-          <w:shd w:val="clear" w:color="auto" w:fill="FFFFFF"/>
-        </w:rPr>
-        <w:t>. E</w:t>
-      </w:r>
-      <w:r>
-        <w:rPr>
-          <w:rStyle w:val="normaltextrun"/>
-          <w:rFonts w:ascii="Calibri Light" w:hAnsi="Calibri Light" w:cs="Calibri Light"/>
-          <w:color w:val="000000"/>
-          <w:shd w:val="clear" w:color="auto" w:fill="FFFFFF"/>
-        </w:rPr>
-        <w:t>n consecuencia, se seguirán los estándares de codificación oficiales establecidos. Ver </w:t>
+        <w:t>. En consecuencia, se seguirán los estándares de codificación oficiales establecidos. Ver </w:t>
       </w:r>
       <w:hyperlink r:id="rId6" w:tgtFrame="_blank" w:history="1">
         <w:r>
@@ -1882,6 +1785,184 @@
           </w:p>
         </w:tc>
       </w:tr>
+      <w:tr>
+        <w:tc>
+          <w:tcPr>
+            <w:cnfStyle w:val="001000000000" w:firstRow="0" w:lastRow="0" w:firstColumn="1" w:lastColumn="0" w:oddVBand="0" w:evenVBand="0" w:oddHBand="0" w:evenHBand="0" w:firstRowFirstColumn="0" w:firstRowLastColumn="0" w:lastRowFirstColumn="0" w:lastRowLastColumn="0"/>
+            <w:tcW w:w="2754" w:type="dxa"/>
+          </w:tcPr>
+          <w:p>
+            <w:pPr>
+              <w:jc w:val="both"/>
+              <w:textAlignment w:val="baseline"/>
+              <w:rPr>
+                <w:rFonts w:eastAsia="Times New Roman"/>
+                <w:lang w:eastAsia="es-CO"/>
+              </w:rPr>
+            </w:pPr>
+            <w:r>
+              <w:rPr>
+                <w:rFonts w:eastAsia="Times New Roman"/>
+                <w:lang w:eastAsia="es-CO"/>
+              </w:rPr>
+              <w:t>Docker</w:t>
+            </w:r>
+          </w:p>
+        </w:tc>
+        <w:tc>
+          <w:tcPr>
+            <w:tcW w:w="6068" w:type="dxa"/>
+          </w:tcPr>
+          <w:p>
+            <w:pPr>
+              <w:jc w:val="both"/>
+              <w:textAlignment w:val="baseline"/>
+              <w:cnfStyle w:val="000000000000" w:firstRow="0" w:lastRow="0" w:firstColumn="0" w:lastColumn="0" w:oddVBand="0" w:evenVBand="0" w:oddHBand="0" w:evenHBand="0" w:firstRowFirstColumn="0" w:firstRowLastColumn="0" w:lastRowFirstColumn="0" w:lastRowLastColumn="0"/>
+              <w:rPr>
+                <w:rFonts w:ascii="Calibri Light" w:eastAsia="Times New Roman" w:hAnsi="Calibri Light" w:cs="Calibri Light"/>
+                <w:lang w:eastAsia="es-CO"/>
+              </w:rPr>
+            </w:pPr>
+            <w:r>
+              <w:rPr>
+                <w:rFonts w:ascii="Calibri Light" w:eastAsia="Times New Roman" w:hAnsi="Calibri Light" w:cs="Calibri Light"/>
+                <w:lang w:eastAsia="es-CO"/>
+              </w:rPr>
+              <w:t xml:space="preserve">Docker </w:t>
+            </w:r>
+            <w:proofErr w:type="spellStart"/>
+            <w:r>
+              <w:rPr>
+                <w:rFonts w:ascii="Calibri Light" w:eastAsia="Times New Roman" w:hAnsi="Calibri Light" w:cs="Calibri Light"/>
+                <w:lang w:eastAsia="es-CO"/>
+              </w:rPr>
+              <w:t>version</w:t>
+            </w:r>
+            <w:proofErr w:type="spellEnd"/>
+            <w:r>
+              <w:rPr>
+                <w:rFonts w:ascii="Calibri Light" w:eastAsia="Times New Roman" w:hAnsi="Calibri Light" w:cs="Calibri Light"/>
+                <w:lang w:eastAsia="es-CO"/>
+              </w:rPr>
+              <w:t xml:space="preserve"> 20.10.7, </w:t>
+            </w:r>
+            <w:proofErr w:type="spellStart"/>
+            <w:r>
+              <w:rPr>
+                <w:rFonts w:ascii="Calibri Light" w:eastAsia="Times New Roman" w:hAnsi="Calibri Light" w:cs="Calibri Light"/>
+                <w:lang w:eastAsia="es-CO"/>
+              </w:rPr>
+              <w:t>build</w:t>
+            </w:r>
+            <w:proofErr w:type="spellEnd"/>
+            <w:r>
+              <w:rPr>
+                <w:rFonts w:ascii="Calibri Light" w:eastAsia="Times New Roman" w:hAnsi="Calibri Light" w:cs="Calibri Light"/>
+                <w:lang w:eastAsia="es-CO"/>
+              </w:rPr>
+              <w:t xml:space="preserve"> 20.10.7-0ubuntu5~18.04.3</w:t>
+            </w:r>
+          </w:p>
+        </w:tc>
+      </w:tr>
+      <w:tr>
+        <w:tc>
+          <w:tcPr>
+            <w:cnfStyle w:val="001000000000" w:firstRow="0" w:lastRow="0" w:firstColumn="1" w:lastColumn="0" w:oddVBand="0" w:evenVBand="0" w:oddHBand="0" w:evenHBand="0" w:firstRowFirstColumn="0" w:firstRowLastColumn="0" w:lastRowFirstColumn="0" w:lastRowLastColumn="0"/>
+            <w:tcW w:w="2754" w:type="dxa"/>
+          </w:tcPr>
+          <w:p>
+            <w:pPr>
+              <w:jc w:val="both"/>
+              <w:textAlignment w:val="baseline"/>
+              <w:rPr>
+                <w:rFonts w:eastAsia="Times New Roman"/>
+                <w:lang w:eastAsia="es-CO"/>
+              </w:rPr>
+            </w:pPr>
+            <w:r>
+              <w:rPr>
+                <w:rFonts w:eastAsia="Times New Roman"/>
+                <w:lang w:eastAsia="es-CO"/>
+              </w:rPr>
+              <w:t>Docker-</w:t>
+            </w:r>
+            <w:proofErr w:type="spellStart"/>
+            <w:r>
+              <w:rPr>
+                <w:rFonts w:eastAsia="Times New Roman"/>
+                <w:lang w:eastAsia="es-CO"/>
+              </w:rPr>
+              <w:t>compose</w:t>
+            </w:r>
+            <w:proofErr w:type="spellEnd"/>
+          </w:p>
+        </w:tc>
+        <w:tc>
+          <w:tcPr>
+            <w:tcW w:w="6068" w:type="dxa"/>
+          </w:tcPr>
+          <w:p>
+            <w:pPr>
+              <w:jc w:val="both"/>
+              <w:textAlignment w:val="baseline"/>
+              <w:cnfStyle w:val="000000000000" w:firstRow="0" w:lastRow="0" w:firstColumn="0" w:lastColumn="0" w:oddVBand="0" w:evenVBand="0" w:oddHBand="0" w:evenHBand="0" w:firstRowFirstColumn="0" w:firstRowLastColumn="0" w:lastRowFirstColumn="0" w:lastRowLastColumn="0"/>
+              <w:rPr>
+                <w:rFonts w:ascii="Calibri Light" w:eastAsia="Times New Roman" w:hAnsi="Calibri Light" w:cs="Calibri Light"/>
+                <w:lang w:eastAsia="es-CO"/>
+              </w:rPr>
+            </w:pPr>
+            <w:proofErr w:type="spellStart"/>
+            <w:r>
+              <w:rPr>
+                <w:rFonts w:ascii="Calibri Light" w:eastAsia="Times New Roman" w:hAnsi="Calibri Light" w:cs="Calibri Light"/>
+                <w:lang w:eastAsia="es-CO"/>
+              </w:rPr>
+              <w:t>docker-compose</w:t>
+            </w:r>
+            <w:proofErr w:type="spellEnd"/>
+            <w:r>
+              <w:rPr>
+                <w:rFonts w:ascii="Calibri Light" w:eastAsia="Times New Roman" w:hAnsi="Calibri Light" w:cs="Calibri Light"/>
+                <w:lang w:eastAsia="es-CO"/>
+              </w:rPr>
+              <w:t xml:space="preserve"> </w:t>
+            </w:r>
+            <w:proofErr w:type="spellStart"/>
+            <w:r>
+              <w:rPr>
+                <w:rFonts w:ascii="Calibri Light" w:eastAsia="Times New Roman" w:hAnsi="Calibri Light" w:cs="Calibri Light"/>
+                <w:lang w:eastAsia="es-CO"/>
+              </w:rPr>
+              <w:t>version</w:t>
+            </w:r>
+            <w:proofErr w:type="spellEnd"/>
+            <w:r>
+              <w:rPr>
+                <w:rFonts w:ascii="Calibri Light" w:eastAsia="Times New Roman" w:hAnsi="Calibri Light" w:cs="Calibri Light"/>
+                <w:lang w:eastAsia="es-CO"/>
+              </w:rPr>
+              <w:t xml:space="preserve"> 1.29.2, </w:t>
+            </w:r>
+            <w:proofErr w:type="spellStart"/>
+            <w:r>
+              <w:rPr>
+                <w:rFonts w:ascii="Calibri Light" w:eastAsia="Times New Roman" w:hAnsi="Calibri Light" w:cs="Calibri Light"/>
+                <w:lang w:eastAsia="es-CO"/>
+              </w:rPr>
+              <w:t>build</w:t>
+            </w:r>
+            <w:proofErr w:type="spellEnd"/>
+            <w:r>
+              <w:rPr>
+                <w:rFonts w:ascii="Calibri Light" w:eastAsia="Times New Roman" w:hAnsi="Calibri Light" w:cs="Calibri Light"/>
+                <w:lang w:eastAsia="es-CO"/>
+              </w:rPr>
+              <w:t xml:space="preserve"> 5becea4c</w:t>
+            </w:r>
+          </w:p>
+        </w:tc>
+      </w:tr>
     </w:tbl>
     <w:p>
       <w:pPr>
@@ -1926,17 +2007,22 @@
           <w:sz w:val="22"/>
           <w:szCs w:val="22"/>
         </w:rPr>
-        <w:t xml:space="preserve">Al tratarse de una solución basada en una arquitectura de microservicios, los escenarios de despliegue son variados y admite múltiples configuraciones. El presente documento esquematiza el modelo de despliegue propuesto para </w:t>
-      </w:r>
-      <w:r>
+        <w:t>Al tratarse de una solución basada en una arquitectura de microservicios, los escenarios de despliegue son variados y admite múltiples configuraciones. El presente documento esquematiza el modelo de despliegue propuesto para MELI-MUTANTS.</w:t>
+      </w:r>
+    </w:p>
+    <w:p>
+      <w:pPr>
+        <w:pStyle w:val="paragraph"/>
+        <w:spacing w:before="0" w:beforeAutospacing="0" w:after="0" w:afterAutospacing="0"/>
+        <w:jc w:val="both"/>
+        <w:textAlignment w:val="baseline"/>
         <w:rPr>
           <w:rStyle w:val="normaltextrun"/>
           <w:rFonts w:ascii="Calibri Light" w:hAnsi="Calibri Light" w:cs="Calibri Light"/>
           <w:sz w:val="22"/>
           <w:szCs w:val="22"/>
         </w:rPr>
-        <w:t>MELI-MUTANTS.</w:t>
-      </w:r>
+      </w:pPr>
     </w:p>
     <w:p>
       <w:pPr>
@@ -1945,20 +2031,6 @@
         <w:jc w:val="both"/>
         <w:textAlignment w:val="baseline"/>
         <w:rPr>
-          <w:rStyle w:val="normaltextrun"/>
-          <w:rFonts w:ascii="Calibri Light" w:hAnsi="Calibri Light" w:cs="Calibri Light"/>
-          <w:sz w:val="22"/>
-          <w:szCs w:val="22"/>
-        </w:rPr>
-      </w:pPr>
-    </w:p>
-    <w:p>
-      <w:pPr>
-        <w:pStyle w:val="paragraph"/>
-        <w:spacing w:before="0" w:beforeAutospacing="0" w:after="0" w:afterAutospacing="0"/>
-        <w:jc w:val="both"/>
-        <w:textAlignment w:val="baseline"/>
-        <w:rPr>
           <w:rFonts w:ascii="Segoe UI" w:hAnsi="Segoe UI" w:cs="Segoe UI"/>
           <w:sz w:val="18"/>
           <w:szCs w:val="18"/>
@@ -1968,6 +2040,7 @@
         <w:rPr>
           <w:noProof/>
         </w:rPr>
+        <w:lastRenderedPageBreak/>
         <w:drawing>
           <wp:inline distT="0" distB="0" distL="0" distR="0" wp14:anchorId="2EC2117A" wp14:editId="02AF05A7">
             <wp:extent cx="5612130" cy="3923665"/>

</xml_diff>